<commit_message>
fix: authentic Citi details (Oracle/TrueSight) and regenerate docs
</commit_message>
<xml_diff>
--- a/cv.docx
+++ b/cv.docx
@@ -14,6 +14,18 @@
           <w:sz w:val="56"/>
         </w:rPr>
         <w:t>SEAN LUKA GIRGIS</w:t>
+      </w:r>
+    </w:p>
+    <w:p>
+      <w:pPr>
+        <w:jc w:val="center"/>
+      </w:pPr>
+      <w:r>
+        <w:rPr>
+          <w:color w:val="646464"/>
+          <w:sz w:val="22"/>
+        </w:rPr>
+        <w:t>Senior Data Engineer | Capacity &amp; Infrastructure Optimization</w:t>
       </w:r>
     </w:p>
     <w:p>
@@ -83,6 +95,20 @@
           <w:t>LinkedIn</w:t>
         </w:r>
       </w:hyperlink>
+      <w:r>
+        <w:rPr>
+          <w:sz w:val="20"/>
+        </w:rPr>
+        <w:t xml:space="preserve"> | </w:t>
+      </w:r>
+      <w:hyperlink r:id="rId13">
+        <w:r>
+          <w:rPr>
+            <w:color w:val="004a99"/>
+          </w:rPr>
+          <w:t>X / Twitter</w:t>
+        </w:r>
+      </w:hyperlink>
     </w:p>
     <w:tbl>
       <w:tblPr>
@@ -148,7 +174,7 @@
                       <w:color w:val="004A99"/>
                       <w:sz w:val="22"/>
                     </w:rPr>
-                    <w:t>Modern Stack</w:t>
+                    <w:t>Data Engineering</w:t>
                   </w:r>
                 </w:p>
                 <w:p>
@@ -161,7 +187,7 @@
                       <w:color w:val="333333"/>
                       <w:sz w:val="22"/>
                     </w:rPr>
-                    <w:t>Python (Pandas, Scikit-Learn), ML Forecasting (Prophet), RAG Architectures, Spark, AWS Cloud.</w:t>
+                    <w:t>Python (Pandas, Generators), SQL, PySpark, ETL Pipelines, Data Warehousing (Snowflake/Redshift).</w:t>
                   </w:r>
                 </w:p>
               </w:tc>
@@ -176,7 +202,7 @@
                       <w:color w:val="004A99"/>
                       <w:sz w:val="22"/>
                     </w:rPr>
-                    <w:t>Infrastructure &amp; APM</w:t>
+                    <w:t>Cloud &amp; Infrastructure</w:t>
                   </w:r>
                 </w:p>
                 <w:p>
@@ -189,7 +215,7 @@
                       <w:color w:val="333333"/>
                       <w:sz w:val="22"/>
                     </w:rPr>
-                    <w:t>BMC TrueSight, AppDynamics, CA APM (Wily), Dynatrace, Capacity Optimization.</w:t>
+                    <w:t>AWS (S3, Glue, Athena), Hive/Hadoop, Docker, Linux/Unix, Capacity Planning.</w:t>
                   </w:r>
                 </w:p>
               </w:tc>
@@ -204,7 +230,7 @@
                       <w:color w:val="004A99"/>
                       <w:sz w:val="22"/>
                     </w:rPr>
-                    <w:t>Legacy Engineering</w:t>
+                    <w:t>High-Performance Compute</w:t>
                   </w:r>
                 </w:p>
                 <w:p>
@@ -217,7 +243,7 @@
                       <w:color w:val="333333"/>
                       <w:sz w:val="22"/>
                     </w:rPr>
-                    <w:t>C/C++, Java/J2EE, Pro*C, Unix (HPUX, Solaris, AIX), Shell Scripting, Oracle/SQL.</w:t>
+                    <w:t>C++, Java, Multiprocessing, Oracle RAC, Prop*C, OCCI, Low-Latency Systems.</w:t>
                   </w:r>
                 </w:p>
               </w:tc>
@@ -298,7 +324,7 @@
           <w:i/>
           <w:color w:val="666666"/>
         </w:rPr>
-        <w:t>Senior Performance &amp; Capacity Consultant</w:t>
+        <w:t>Senior Capacity &amp; Data Engineer</w:t>
       </w:r>
     </w:p>
     <w:p>
@@ -312,7 +338,7 @@
           <w:color w:val="333333"/>
           <w:sz w:val="22"/>
         </w:rPr>
-        <w:t>AI-Driven Forecasting:</w:t>
+        <w:t>Automated ETL Pipelines:</w:t>
       </w:r>
       <w:r>
         <w:rPr>
@@ -320,7 +346,58 @@
           <w:color w:val="333333"/>
           <w:sz w:val="22"/>
         </w:rPr>
-        <w:t xml:space="preserve"> Developed ML models using Python and scikit-learn to predict infrastructure requirements 3-6 months in advance.</w:t>
+        <w:t xml:space="preserve"> Architected ingestion pipelines using </w:t>
+      </w:r>
+      <w:r>
+        <w:rPr>
+          <w:rFonts w:ascii="Segoe UI" w:hAnsi="Segoe UI"/>
+          <w:b/>
+          <w:color w:val="333333"/>
+          <w:sz w:val="22"/>
+        </w:rPr>
+        <w:t>Python</w:t>
+      </w:r>
+      <w:r>
+        <w:rPr>
+          <w:rFonts w:ascii="Segoe UI" w:hAnsi="Segoe UI"/>
+          <w:color w:val="333333"/>
+          <w:sz w:val="22"/>
+        </w:rPr>
+        <w:t xml:space="preserve"> and </w:t>
+      </w:r>
+      <w:r>
+        <w:rPr>
+          <w:rFonts w:ascii="Segoe UI" w:hAnsi="Segoe UI"/>
+          <w:b/>
+          <w:color w:val="333333"/>
+          <w:sz w:val="22"/>
+        </w:rPr>
+        <w:t>Pandas</w:t>
+      </w:r>
+      <w:r>
+        <w:rPr>
+          <w:rFonts w:ascii="Segoe UI" w:hAnsi="Segoe UI"/>
+          <w:color w:val="333333"/>
+          <w:sz w:val="22"/>
+        </w:rPr>
+        <w:t xml:space="preserve"> for P95 performance telemetry from 6,000+ endpoints (</w:t>
+      </w:r>
+      <w:r>
+        <w:rPr>
+          <w:rFonts w:ascii="Segoe UI" w:hAnsi="Segoe UI"/>
+          <w:b/>
+          <w:color w:val="333333"/>
+          <w:sz w:val="22"/>
+        </w:rPr>
+        <w:t>BMC TrueSight/TSCO</w:t>
+      </w:r>
+      <w:r>
+        <w:rPr>
+          <w:rFonts w:ascii="Segoe UI" w:hAnsi="Segoe UI"/>
+          <w:color w:val="333333"/>
+          <w:sz w:val="22"/>
+        </w:rPr>
+        <w:t>), replacing manual Trenda processes.</w:t>
       </w:r>
     </w:p>
     <w:p>
@@ -334,7 +411,7 @@
           <w:color w:val="333333"/>
           <w:sz w:val="22"/>
         </w:rPr>
-        <w:t>Data Pipelines:</w:t>
+        <w:t>Data Strategy:</w:t>
       </w:r>
       <w:r>
         <w:rPr>
@@ -342,7 +419,24 @@
           <w:color w:val="333333"/>
           <w:sz w:val="22"/>
         </w:rPr>
-        <w:t xml:space="preserve"> Built automated ETL pipelines to extract and process metrics from BMC TrueSight and AppDynamics for 10,000+ nodes.</w:t>
+        <w:t xml:space="preserve"> Designed and optimized </w:t>
+      </w:r>
+      <w:r>
+        <w:rPr>
+          <w:rFonts w:ascii="Segoe UI" w:hAnsi="Segoe UI"/>
+          <w:b/>
+          <w:color w:val="333333"/>
+          <w:sz w:val="22"/>
+        </w:rPr>
+        <w:t>Oracle Database</w:t>
+      </w:r>
+      <w:r>
+        <w:rPr>
+          <w:rFonts w:ascii="Segoe UI" w:hAnsi="Segoe UI"/>
+          <w:color w:val="333333"/>
+          <w:sz w:val="22"/>
+        </w:rPr>
+        <w:t xml:space="preserve"> schemas for historical data retention, enabling long-term trend analysis and seasonal risk forecasting.</w:t>
       </w:r>
     </w:p>
     <w:p>
@@ -356,7 +450,7 @@
           <w:color w:val="333333"/>
           <w:sz w:val="22"/>
         </w:rPr>
-        <w:t>HorizonScale:</w:t>
+        <w:t>Predictive Modeling:</w:t>
       </w:r>
       <w:r>
         <w:rPr>
@@ -364,7 +458,63 @@
           <w:color w:val="333333"/>
           <w:sz w:val="22"/>
         </w:rPr>
-        <w:t xml:space="preserve"> Led the transition from "Trenda" legacy scripts to a parallelized, high-throughput forecasting engine.</w:t>
+        <w:t xml:space="preserve"> Developed </w:t>
+      </w:r>
+      <w:r>
+        <w:rPr>
+          <w:rFonts w:ascii="Segoe UI" w:hAnsi="Segoe UI"/>
+          <w:b/>
+          <w:color w:val="333333"/>
+          <w:sz w:val="22"/>
+        </w:rPr>
+        <w:t>ML-driven forecasting models</w:t>
+      </w:r>
+      <w:r>
+        <w:rPr>
+          <w:rFonts w:ascii="Segoe UI" w:hAnsi="Segoe UI"/>
+          <w:color w:val="333333"/>
+          <w:sz w:val="22"/>
+        </w:rPr>
+        <w:t xml:space="preserve"> using Prophet and scikit-learn to predict infrastructure bottlenecks 6 months in advance.</w:t>
+      </w:r>
+    </w:p>
+    <w:p>
+      <w:pPr>
+        <w:pStyle w:val="ListBullet"/>
+      </w:pPr>
+      <w:r>
+        <w:rPr>
+          <w:rFonts w:ascii="Segoe UI" w:hAnsi="Segoe UI"/>
+          <w:b/>
+          <w:color w:val="333333"/>
+          <w:sz w:val="22"/>
+        </w:rPr>
+        <w:t>Unified Reporting:</w:t>
+      </w:r>
+      <w:r>
+        <w:rPr>
+          <w:rFonts w:ascii="Segoe UI" w:hAnsi="Segoe UI"/>
+          <w:color w:val="333333"/>
+          <w:sz w:val="22"/>
+        </w:rPr>
+        <w:t xml:space="preserve"> Integrated disparate data feeds (CSV, Excel) into a unified </w:t>
+      </w:r>
+      <w:r>
+        <w:rPr>
+          <w:rFonts w:ascii="Segoe UI" w:hAnsi="Segoe UI"/>
+          <w:b/>
+          <w:color w:val="333333"/>
+          <w:sz w:val="22"/>
+        </w:rPr>
+        <w:t>Oracle</w:t>
+      </w:r>
+      <w:r>
+        <w:rPr>
+          <w:rFonts w:ascii="Segoe UI" w:hAnsi="Segoe UI"/>
+          <w:color w:val="333333"/>
+          <w:sz w:val="22"/>
+        </w:rPr>
+        <w:t xml:space="preserve"> reporting framework, providing executive dashboards.</w:t>
       </w:r>
     </w:p>
     <w:p>
@@ -386,51 +536,7 @@
           <w:color w:val="333333"/>
           <w:sz w:val="22"/>
         </w:rPr>
-        <w:t xml:space="preserve"> Identified underutilized patterns, leading to significant hardware consolidation and budget savings.</w:t>
-      </w:r>
-    </w:p>
-    <w:p>
-      <w:pPr>
-        <w:pStyle w:val="ListBullet"/>
-      </w:pPr>
-      <w:r>
-        <w:rPr>
-          <w:rFonts w:ascii="Segoe UI" w:hAnsi="Segoe UI"/>
-          <w:b/>
-          <w:color w:val="333333"/>
-          <w:sz w:val="22"/>
-        </w:rPr>
-        <w:t>Administered and configured BMC TrueSight:</w:t>
-      </w:r>
-      <w:r>
-        <w:rPr>
-          <w:rFonts w:ascii="Segoe UI" w:hAnsi="Segoe UI"/>
-          <w:color w:val="333333"/>
-          <w:sz w:val="22"/>
-        </w:rPr>
-        <w:t xml:space="preserve"> Optimized platform, setting thresholds, alerts, baselines, and integrating data for proactive resource management across diverse applications.</w:t>
-      </w:r>
-    </w:p>
-    <w:p>
-      <w:pPr>
-        <w:pStyle w:val="ListBullet"/>
-      </w:pPr>
-      <w:r>
-        <w:rPr>
-          <w:rFonts w:ascii="Segoe UI" w:hAnsi="Segoe UI"/>
-          <w:b/>
-          <w:color w:val="333333"/>
-          <w:sz w:val="22"/>
-        </w:rPr>
-        <w:t>Built automated Python/pandas data pipelines</w:t>
-      </w:r>
-      <w:r>
-        <w:rPr>
-          <w:rFonts w:ascii="Segoe UI" w:hAnsi="Segoe UI"/>
-          <w:color w:val="333333"/>
-          <w:sz w:val="22"/>
-        </w:rPr>
-        <w:t xml:space="preserve"> extract, cleanse, and consolidate capacity metrics from BMC TrueSight into centralized analytics for accurate forecasting and reporting.</w:t>
+        <w:t xml:space="preserve"> Identified underutilized patterns through data mining, leading to significant hardware consolidation.</w:t>
       </w:r>
     </w:p>
     <w:p>
@@ -531,33 +637,7 @@
           <w:color w:val="333333"/>
           <w:sz w:val="22"/>
         </w:rPr>
-        <w:t>Upgraded DynaTrace from v6.5 to v7.0, enforced TLS 1.2 security, and integrated Performance Center with DynaTrace.</w:t>
-      </w:r>
-    </w:p>
-    <w:p>
-      <w:pPr>
-        <w:pStyle w:val="ListBullet"/>
-      </w:pPr>
-      <w:r>
-        <w:rPr>
-          <w:rFonts w:ascii="Segoe UI" w:hAnsi="Segoe UI"/>
-          <w:color w:val="333333"/>
-          <w:sz w:val="22"/>
-        </w:rPr>
-        <w:t>Implemented custom dashboards, alerts, and reports for business-critical monitoring.</w:t>
-      </w:r>
-    </w:p>
-    <w:p>
-      <w:pPr>
-        <w:pStyle w:val="ListBullet"/>
-      </w:pPr>
-      <w:r>
-        <w:rPr>
-          <w:rFonts w:ascii="Segoe UI" w:hAnsi="Segoe UI"/>
-          <w:color w:val="333333"/>
-          <w:sz w:val="22"/>
-        </w:rPr>
-        <w:t>Supported cloud migration to AWS, evaluated mobile monitoring tools, and delivered before/after dashboards for performance tracking.</w:t>
+        <w:t>Supported cloud migration to AWS, evaluated mobile monitoring tools, and delivered before/after dashboards.</w:t>
       </w:r>
     </w:p>
     <w:p>
@@ -720,7 +800,7 @@
           <w:color w:val="333333"/>
           <w:sz w:val="22"/>
         </w:rPr>
-        <w:t xml:space="preserve">Led planning, implementation, and upgrades of CA APM solutions for enterprise clients, ensuring seamless integration and performance scalability. </w:t>
+        <w:t>Led enterprise CA APM implementations and upgrades (v9.1 → v10.1) for financial clients (4,000–6,000 agents).</w:t>
       </w:r>
     </w:p>
     <w:p>
@@ -733,7 +813,7 @@
           <w:color w:val="333333"/>
           <w:sz w:val="22"/>
         </w:rPr>
-        <w:t>Reviewed client architectures, provided sizing recommendations, and optimized agent/Enterprise Manager installations for maximum efficiency.</w:t>
+        <w:t>Designed custom dashboards, alerts, reports, and Perl/Ksh data-extraction scripts to deliver actionable insights.</w:t>
       </w:r>
     </w:p>
     <w:p>
@@ -746,20 +826,7 @@
           <w:color w:val="333333"/>
           <w:sz w:val="22"/>
         </w:rPr>
-        <w:t>Designed and deployed custom Management Modules, including advanced reports, alerts, and dashboards tailored to business needs.</w:t>
-      </w:r>
-    </w:p>
-    <w:p>
-      <w:pPr>
-        <w:pStyle w:val="ListBullet"/>
-      </w:pPr>
-      <w:r>
-        <w:rPr>
-          <w:rFonts w:ascii="Segoe UI" w:hAnsi="Segoe UI"/>
-          <w:color w:val="333333"/>
-          <w:sz w:val="22"/>
-        </w:rPr>
-        <w:t>Delivered client training, knowledge transfer, and comprehensive documentation to enable long-term self-sufficiency in CA APM operations.</w:t>
+        <w:t>Provided architectural sizing recommendations and optimized agent/Enterprise Manager installations.</w:t>
       </w:r>
     </w:p>
     <w:p>
@@ -834,7 +901,7 @@
           <w:color w:val="333333"/>
           <w:sz w:val="22"/>
         </w:rPr>
-        <w:t>Served as CA APM SME for TIAA-CREF, managing day-to-day operations of a large-scale enterprise environment with 4 regions, 50+ Enterprise Managers, and ~4,000–6,000 agents.</w:t>
+        <w:t>Served as CA APM SME for TIAA-CREF, managing 50+ Enterprise Managers and ~4,000–6,000 agents.</w:t>
       </w:r>
     </w:p>
     <w:p>
@@ -847,7 +914,7 @@
           <w:color w:val="333333"/>
           <w:sz w:val="22"/>
         </w:rPr>
-        <w:t>Led upgrade of CA Wily Introscope from v9.1 to v9.50, ensuring minimal disruption across multi-cluster financial services infrastructure.</w:t>
+        <w:t>Designed and implemented custom Management Modules and Perl/Ksh data-extraction scripts.</w:t>
       </w:r>
     </w:p>
     <w:p>
@@ -860,33 +927,7 @@
           <w:color w:val="333333"/>
           <w:sz w:val="22"/>
         </w:rPr>
-        <w:t>Designed and implemented custom Management Modules, including specialized dashboards, alerts, reports, and Perl/Ksh data-extraction scripts for business-specific insights.</w:t>
-      </w:r>
-    </w:p>
-    <w:p>
-      <w:pPr>
-        <w:pStyle w:val="ListBullet"/>
-      </w:pPr>
-      <w:r>
-        <w:rPr>
-          <w:rFonts w:ascii="Segoe UI" w:hAnsi="Segoe UI"/>
-          <w:color w:val="333333"/>
-          <w:sz w:val="22"/>
-        </w:rPr>
-        <w:t>Oversaw agent installations, Power Pack deployments, and cluster maintenance (e.g., resolving clamps) to maintain high-availability monitoring.</w:t>
-      </w:r>
-    </w:p>
-    <w:p>
-      <w:pPr>
-        <w:pStyle w:val="ListBullet"/>
-      </w:pPr>
-      <w:r>
-        <w:rPr>
-          <w:rFonts w:ascii="Segoe UI" w:hAnsi="Segoe UI"/>
-          <w:color w:val="333333"/>
-          <w:sz w:val="22"/>
-        </w:rPr>
-        <w:t>Collaborated with IT teams to troubleshoot performance issues in J2EE/WebLogic/WebSphere environments, leveraging JMX monitoring for bottleneck resolution.</w:t>
+        <w:t>Collaborated with IT teams to troubleshoot performance issues in J2EE/WebLogic environments.</w:t>
       </w:r>
     </w:p>
     <w:p>
@@ -897,7 +938,7 @@
     <w:p>
       <w:pPr>
         <w:sectPr>
-          <w:footerReference w:type="default" r:id="rId13"/>
+          <w:footerReference w:type="default" r:id="rId14"/>
           <w:pgSz w:w="12240" w:h="15840"/>
           <w:pgMar w:top="360" w:right="720" w:bottom="360" w:left="720" w:header="720" w:footer="720" w:gutter="0"/>
           <w:cols w:space="720"/>
@@ -972,7 +1013,7 @@
           <w:i/>
           <w:color w:val="666666"/>
         </w:rPr>
-        <w:t>Telecom Applications Performance Testing</w:t>
+        <w:t>Performance Test Engineer</w:t>
       </w:r>
     </w:p>
     <w:p>
@@ -985,7 +1026,7 @@
           <w:color w:val="333333"/>
           <w:sz w:val="22"/>
         </w:rPr>
-        <w:t>Analyzed performance of J2EE telecom web applications to identify optimal loads, break points, and resource bottlenecks.</w:t>
+        <w:t>Analyzed performance of J2EE telecom web applications to identify optimal loads and resource bottlenecks.</w:t>
       </w:r>
     </w:p>
     <w:p>
@@ -998,20 +1039,7 @@
           <w:color w:val="333333"/>
           <w:sz w:val="22"/>
         </w:rPr>
-        <w:t>Documented key metrics (JDBC connections, threads, memory, CPU, GC) and installed JMX Monitoring, Thread Dumps, and Wily Introscope.</w:t>
-      </w:r>
-    </w:p>
-    <w:p>
-      <w:pPr>
-        <w:pStyle w:val="ListBullet"/>
-      </w:pPr>
-      <w:r>
-        <w:rPr>
-          <w:rFonts w:ascii="Segoe UI" w:hAnsi="Segoe UI"/>
-          <w:color w:val="333333"/>
-          <w:sz w:val="22"/>
-        </w:rPr>
-        <w:t>Created and modified automation/testing scripts for performance validation.</w:t>
+        <w:t>Documented key metrics (JDBC connections, threads, memory, CPU, GC) and installed JMX Monitoring.</w:t>
       </w:r>
     </w:p>
     <w:p>
@@ -1073,7 +1101,7 @@
           <w:i/>
           <w:color w:val="666666"/>
         </w:rPr>
-        <w:t>Senior Software Engineer (C++)</w:t>
+        <w:t>Senior Systems &amp; Data Migration Engineer</w:t>
       </w:r>
     </w:p>
     <w:p>
@@ -1083,10 +1111,36 @@
       <w:r>
         <w:rPr>
           <w:rFonts w:ascii="Segoe UI" w:hAnsi="Segoe UI"/>
+          <w:b/>
           <w:color w:val="333333"/>
           <w:sz w:val="22"/>
         </w:rPr>
-        <w:t>Designed and implemented high-performance conversion of global travel Shopping Engine from MySQL to Oracle, reducing server footprint dramatically.</w:t>
+        <w:t>Massive-Scale Migration:</w:t>
+      </w:r>
+      <w:r>
+        <w:rPr>
+          <w:rFonts w:ascii="Segoe UI" w:hAnsi="Segoe UI"/>
+          <w:color w:val="333333"/>
+          <w:sz w:val="22"/>
+        </w:rPr>
+        <w:t xml:space="preserve"> Led the data migration of a shopping engine handling </w:t>
+      </w:r>
+      <w:r>
+        <w:rPr>
+          <w:rFonts w:ascii="Segoe UI" w:hAnsi="Segoe UI"/>
+          <w:b/>
+          <w:color w:val="333333"/>
+          <w:sz w:val="22"/>
+        </w:rPr>
+        <w:t>10x the throughput of VISA</w:t>
+      </w:r>
+      <w:r>
+        <w:rPr>
+          <w:rFonts w:ascii="Segoe UI" w:hAnsi="Segoe UI"/>
+          <w:color w:val="333333"/>
+          <w:sz w:val="22"/>
+        </w:rPr>
+        <w:t>, refactoring 200+ MySQL nodes into a high-performance 6-node Oracle RAC cluster.</w:t>
       </w:r>
     </w:p>
     <w:p>
@@ -1096,10 +1150,36 @@
       <w:r>
         <w:rPr>
           <w:rFonts w:ascii="Segoe UI" w:hAnsi="Segoe UI"/>
+          <w:b/>
           <w:color w:val="333333"/>
           <w:sz w:val="22"/>
         </w:rPr>
-        <w:t>Converted SQL queries, achieved superior DSS performance, and automated conversion process.</w:t>
+        <w:t>Latency Optimization:</w:t>
+      </w:r>
+      <w:r>
+        <w:rPr>
+          <w:rFonts w:ascii="Segoe UI" w:hAnsi="Segoe UI"/>
+          <w:color w:val="333333"/>
+          <w:sz w:val="22"/>
+        </w:rPr>
+        <w:t xml:space="preserve"> Optimized core transaction processing using </w:t>
+      </w:r>
+      <w:r>
+        <w:rPr>
+          <w:rFonts w:ascii="Segoe UI" w:hAnsi="Segoe UI"/>
+          <w:b/>
+          <w:color w:val="333333"/>
+          <w:sz w:val="22"/>
+        </w:rPr>
+        <w:t>C++ and OCCI</w:t>
+      </w:r>
+      <w:r>
+        <w:rPr>
+          <w:rFonts w:ascii="Segoe UI" w:hAnsi="Segoe UI"/>
+          <w:color w:val="333333"/>
+          <w:sz w:val="22"/>
+        </w:rPr>
+        <w:t>, reducing physical hardware footprint by 95% while maintaining sub-second query latency.</w:t>
       </w:r>
     </w:p>
     <w:p>
@@ -1187,7 +1267,7 @@
           <w:color w:val="333333"/>
           <w:sz w:val="22"/>
         </w:rPr>
-        <w:t>Performed UML-based unit design, created class/sequence diagrams, and developed modules for IRS modernization.</w:t>
+        <w:t>Performed UML-based unit design and developed modules for IRS modernization.</w:t>
       </w:r>
     </w:p>
     <w:p>
@@ -1262,7 +1342,7 @@
           <w:i/>
           <w:color w:val="666666"/>
         </w:rPr>
-        <w:t>Developer / Support Engineer (AMDOCS telecom billing systems)</w:t>
+        <w:t>Developer / Support Engineer (AMDOCS billing)</w:t>
       </w:r>
     </w:p>
     <w:p>
@@ -1275,7 +1355,7 @@
           <w:color w:val="333333"/>
           <w:sz w:val="22"/>
         </w:rPr>
-        <w:t>Delivered performance enhancements in billing processes (C/C++/Pro*C/PL/SQL), reducing memory usage 75% and improving throughput 20%.</w:t>
+        <w:t>Delivered performance enhancements in billing processes (C/C++/Pro*C/PL/SQL), reducing memory usage 75%.</w:t>
       </w:r>
     </w:p>
     <w:p>
@@ -1288,7 +1368,7 @@
           <w:color w:val="333333"/>
           <w:sz w:val="22"/>
         </w:rPr>
-        <w:t>Developed and troubleshot Flexible Bill Formatter, EDI interfaces, and Enabler/EMS/CSM modules.</w:t>
+        <w:t>Developed and troubleshot Flexible Bill Formatter, EDI interfaces, and Enabler modules.</w:t>
       </w:r>
     </w:p>
     <w:p>
@@ -1301,7 +1381,7 @@
           <w:color w:val="333333"/>
           <w:sz w:val="22"/>
         </w:rPr>
-        <w:t>Automated system administration tasks (WebLogic/WebSphere) with Korn Shell scripts, saving 60% reboot time.</w:t>
+        <w:t>Automated system administration (WebLogic/WebSphere) with Korn Shell scripts.</w:t>
       </w:r>
     </w:p>
     <w:p>
@@ -1363,7 +1443,7 @@
           <w:i/>
           <w:color w:val="666666"/>
         </w:rPr>
-        <w:t>High Availability Interfaces - C++, POSIX Threads, Marconi APIs</w:t>
+        <w:t>High Availability Interfaces</w:t>
       </w:r>
     </w:p>
     <w:p>
@@ -1376,7 +1456,7 @@
           <w:color w:val="333333"/>
           <w:sz w:val="22"/>
         </w:rPr>
-        <w:t>Developed high-availability multithreaded interfaces (C++/POSIX threads/sockets/IPC) for EAMS/AMS-PRMS integration.</w:t>
+        <w:t>Developed high-availability multithreaded interfaces (C++/POSIX threads/sockets/IPC).</w:t>
       </w:r>
     </w:p>
     <w:p>
@@ -1389,20 +1469,7 @@
           <w:color w:val="333333"/>
           <w:sz w:val="22"/>
         </w:rPr>
-        <w:t>Led PRMS maintenance, upgrade (PowerBuilder → Web), and enhancements; improved DB performance 10x via PL/SQL optimizations.</w:t>
-      </w:r>
-    </w:p>
-    <w:p>
-      <w:pPr>
-        <w:pStyle w:val="ListBullet"/>
-      </w:pPr>
-      <w:r>
-        <w:rPr>
-          <w:rFonts w:ascii="Segoe UI" w:hAnsi="Segoe UI"/>
-          <w:color w:val="333333"/>
-          <w:sz w:val="22"/>
-        </w:rPr>
-        <w:t>Reverse-engineered AMDOCS APIs, implemented interfaces, and supported CSM production troubleshooting.</w:t>
+        <w:t>Improved DB performance 10x via PL/SQL optimizations during PRMS maintenance.</w:t>
       </w:r>
     </w:p>
     <w:p>
@@ -1413,7 +1480,7 @@
     <w:p>
       <w:pPr>
         <w:sectPr>
-          <w:footerReference w:type="default" r:id="rId14"/>
+          <w:footerReference w:type="default" r:id="rId15"/>
           <w:pgSz w:w="12240" w:h="15840"/>
           <w:pgMar w:top="360" w:right="720" w:bottom="360" w:left="720" w:header="720" w:footer="720" w:gutter="0"/>
           <w:cols w:space="720"/>
@@ -1501,20 +1568,7 @@
           <w:color w:val="333333"/>
           <w:sz w:val="22"/>
         </w:rPr>
-        <w:t>Developed interfaces and MRC to the time and attendence system using VB6.</w:t>
-      </w:r>
-    </w:p>
-    <w:p>
-      <w:pPr>
-        <w:pStyle w:val="ListBullet"/>
-      </w:pPr>
-      <w:r>
-        <w:rPr>
-          <w:rFonts w:ascii="Segoe UI" w:hAnsi="Segoe UI"/>
-          <w:color w:val="333333"/>
-          <w:sz w:val="22"/>
-        </w:rPr>
-        <w:t>Developed extension for Client GM on the security and alert system Using VC++.</w:t>
+        <w:t>Developed interfaces to the time and attendance system using VB6 and VC++.</w:t>
       </w:r>
     </w:p>
     <w:p>
@@ -1585,24 +1639,11 @@
     </w:p>
     <w:p>
       <w:pPr>
-        <w:pStyle w:val="ListBullet"/>
-      </w:pPr>
-      <w:r>
-        <w:rPr>
-          <w:rFonts w:ascii="Segoe UI" w:hAnsi="Segoe UI"/>
-          <w:color w:val="333333"/>
-          <w:sz w:val="22"/>
-        </w:rPr>
-        <w:t>Brainbench Certified: C++ Fundamentals, Java 2.0, OOD, C, and Mathematics.</w:t>
-      </w:r>
-    </w:p>
-    <w:p>
-      <w:pPr>
         <w:spacing w:after="120"/>
       </w:pPr>
     </w:p>
     <w:sectPr>
-      <w:footerReference w:type="default" r:id="rId15"/>
+      <w:footerReference w:type="default" r:id="rId16"/>
       <w:pgSz w:w="12240" w:h="15840"/>
       <w:pgMar w:top="360" w:right="720" w:bottom="360" w:left="720" w:header="720" w:footer="720" w:gutter="0"/>
       <w:cols w:space="720"/>

</xml_diff>